<commit_message>
changes made on sunday
</commit_message>
<xml_diff>
--- a/application/storage/adm_template.docx
+++ b/application/storage/adm_template.docx
@@ -203,14 +203,35 @@
           <w:rFonts w:eastAsia="Arial" w:cs="Arial" w:ascii="Arial" w:hAnsi="Arial"/>
           <w:sz w:val="22"/>
         </w:rPr>
-        <w:t xml:space="preserve">P.O  BOX </w:t>
+        <w:t>P.O  BOX ${address} - ${postal</w:t>
       </w:r>
       <w:r>
         <w:rPr>
           <w:rFonts w:eastAsia="Arial" w:cs="Arial" w:ascii="Arial" w:hAnsi="Arial"/>
           <w:sz w:val="22"/>
         </w:rPr>
-        <w:t>${box} - ${address}</w:t>
+        <w:t>_</w:t>
+      </w:r>
+      <w:r>
+        <w:rPr>
+          <w:rFonts w:eastAsia="Arial" w:cs="Arial" w:ascii="Arial" w:hAnsi="Arial"/>
+          <w:sz w:val="22"/>
+        </w:rPr>
+        <w:t>code}</w:t>
+      </w:r>
+    </w:p>
+    <w:p>
+      <w:pPr>
+        <w:pStyle w:val="Normal"/>
+        <w:spacing w:lineRule="auto" w:line="240" w:before="0" w:after="0"/>
+        <w:ind w:left="-5" w:right="8319" w:hanging="10"/>
+        <w:rPr>
+          <w:rFonts w:ascii="Arial" w:hAnsi="Arial" w:eastAsia="Arial" w:cs="Arial"/>
+          <w:sz w:val="22"/>
+        </w:rPr>
+      </w:pPr>
+      <w:r>
+        <w:rPr/>
       </w:r>
     </w:p>
     <w:p>
@@ -824,8 +845,8 @@
                         <wps:cNvSpPr/>
                         <wps:spPr>
                           <a:xfrm>
-                            <a:off x="0" y="354960"/>
-                            <a:ext cx="167040" cy="170280"/>
+                            <a:off x="0" y="356400"/>
+                            <a:ext cx="165600" cy="168840"/>
                           </a:xfrm>
                           <a:prstGeom prst="rect">
                             <a:avLst/>
@@ -845,38 +866,39 @@
                           <w:txbxContent>
                             <w:p>
                               <w:pPr>
+                                <w:pStyle w:val="Normal"/>
                                 <w:overflowPunct w:val="false"/>
-                                <w:spacing w:before="0" w:after="160" w:lineRule="auto" w:line="252"/>
-                                <w:ind w:hanging="0"/>
+                                <w:spacing w:lineRule="auto" w:line="252" w:before="0" w:after="160"/>
+                                <w:ind w:left="260" w:hanging="0"/>
                                 <w:jc w:val="left"/>
                                 <w:rPr/>
                               </w:pPr>
                               <w:r>
                                 <w:rPr>
+                                  <w:rFonts w:eastAsia="" w:cs="" w:ascii="Calibri" w:hAnsi="Calibri" w:cstheme="minorBidi" w:eastAsiaTheme="minorEastAsia"/>
+                                  <w:b w:val="false"/>
+                                  <w:bCs w:val="false"/>
+                                  <w:i w:val="false"/>
+                                  <w:iCs w:val="false"/>
+                                  <w:caps w:val="false"/>
+                                  <w:smallCaps w:val="false"/>
+                                  <w:strike w:val="false"/>
+                                  <w:dstrike w:val="false"/>
+                                  <w:color w:val="00000A"/>
                                   <w:spacing w:val="0"/>
-                                  <w:smallCaps w:val="false"/>
-                                  <w:caps w:val="false"/>
-                                  <w:iCs w:val="false"/>
-                                  <w:bCs w:val="false"/>
-                                  <w:szCs w:val="22"/>
-                                  <w:vertAlign w:val="baseline"/>
                                   <w:position w:val="0"/>
                                   <w:sz w:val="22"/>
-                                  <w:i w:val="false"/>
-                                  <w:dstrike w:val="false"/>
-                                  <w:strike w:val="false"/>
+                                  <w:sz w:val="22"/>
+                                  <w:szCs w:val="22"/>
                                   <w:u w:val="none"/>
-                                  <w:b w:val="false"/>
-                                  <w:sz w:val="22"/>
-                                  <w:rFonts w:eastAsia="" w:cs="" w:cstheme="minorBidi" w:eastAsiaTheme="minorEastAsia" w:ascii="Calibri" w:hAnsi="Calibri"/>
-                                  <w:color w:val="00000A"/>
+                                  <w:vertAlign w:val="baseline"/>
                                 </w:rPr>
                                 <w:t xml:space="preserve">   </w:t>
                               </w:r>
                             </w:p>
                           </w:txbxContent>
                         </wps:txbx>
-                        <wps:bodyPr horzOverflow="overflow" lIns="0" rIns="0" tIns="0" bIns="0" anchor="t">
+                        <wps:bodyPr lIns="0" rIns="0" tIns="0" bIns="0" anchor="t">
                           <a:noAutofit/>
                         </wps:bodyPr>
                       </wps:wsp>
@@ -909,48 +931,49 @@
                   <o:lock v:ext="edit" aspectratio="t"/>
                 </v:shapetype>
                 <v:shape id="shape_0" ID="Picture 9" stroked="f" o:allowincell="f" style="position:absolute;left:0;top:-828;width:768;height:713;mso-wrap-style:none;v-text-anchor:middle;mso-position-vertical:top" type="_x0000_t75">
-                  <v:imagedata r:id="rId3" o:detectmouseclick="t"/>
+                  <v:imagedata r:id="rId4" o:detectmouseclick="t"/>
                   <v:stroke color="#3465a4" joinstyle="round" endcap="flat"/>
                   <w10:wrap type="square"/>
                 </v:shape>
-                <v:rect id="shape_0" path="m0,0l-2147483645,0l-2147483645,-2147483646l0,-2147483646xe" stroked="f" o:allowincell="f" style="position:absolute;left:0;top:-269;width:262;height:267;mso-wrap-style:square;v-text-anchor:top;mso-position-vertical:top">
+                <v:rect id="shape_0" path="m0,0l-2147483645,0l-2147483645,-2147483646l0,-2147483646xe" stroked="f" o:allowincell="f" style="position:absolute;left:0;top:-267;width:260;height:265;mso-wrap-style:square;v-text-anchor:top;mso-position-vertical:top">
+                  <v:fill o:detectmouseclick="t" on="false"/>
+                  <v:stroke color="#3465a4" joinstyle="round" endcap="flat"/>
                   <v:textbox>
                     <w:txbxContent>
                       <w:p>
                         <w:pPr>
+                          <w:pStyle w:val="Normal"/>
                           <w:overflowPunct w:val="false"/>
-                          <w:spacing w:before="0" w:after="160" w:lineRule="auto" w:line="252"/>
-                          <w:ind w:hanging="0"/>
+                          <w:spacing w:lineRule="auto" w:line="252" w:before="0" w:after="160"/>
+                          <w:ind w:left="260" w:hanging="0"/>
                           <w:jc w:val="left"/>
                           <w:rPr/>
                         </w:pPr>
                         <w:r>
                           <w:rPr>
+                            <w:rFonts w:eastAsia="" w:cs="" w:ascii="Calibri" w:hAnsi="Calibri" w:cstheme="minorBidi" w:eastAsiaTheme="minorEastAsia"/>
+                            <w:b w:val="false"/>
+                            <w:bCs w:val="false"/>
+                            <w:i w:val="false"/>
+                            <w:iCs w:val="false"/>
+                            <w:caps w:val="false"/>
+                            <w:smallCaps w:val="false"/>
+                            <w:strike w:val="false"/>
+                            <w:dstrike w:val="false"/>
+                            <w:color w:val="00000A"/>
                             <w:spacing w:val="0"/>
-                            <w:smallCaps w:val="false"/>
-                            <w:caps w:val="false"/>
-                            <w:iCs w:val="false"/>
-                            <w:bCs w:val="false"/>
-                            <w:szCs w:val="22"/>
-                            <w:vertAlign w:val="baseline"/>
                             <w:position w:val="0"/>
                             <w:sz w:val="22"/>
-                            <w:i w:val="false"/>
-                            <w:dstrike w:val="false"/>
-                            <w:strike w:val="false"/>
+                            <w:sz w:val="22"/>
+                            <w:szCs w:val="22"/>
                             <w:u w:val="none"/>
-                            <w:b w:val="false"/>
-                            <w:sz w:val="22"/>
-                            <w:rFonts w:eastAsia="" w:cs="" w:cstheme="minorBidi" w:eastAsiaTheme="minorEastAsia" w:ascii="Calibri" w:hAnsi="Calibri"/>
-                            <w:color w:val="00000A"/>
+                            <w:vertAlign w:val="baseline"/>
                           </w:rPr>
                           <w:t xml:space="preserve">   </w:t>
                         </w:r>
                       </w:p>
                     </w:txbxContent>
                   </v:textbox>
-                  <v:fill o:detectmouseclick="t" on="false"/>
-                  <v:stroke color="#3465a4" joinstyle="round" endcap="flat"/>
                   <w10:wrap type="square"/>
                 </v:rect>
               </v:group>
@@ -1592,7 +1615,7 @@
           <wp:inline distT="0" distB="0" distL="0" distR="0">
             <wp:extent cx="488315" cy="493395"/>
             <wp:effectExtent l="0" t="0" r="0" b="0"/>
-            <wp:docPr id="3" name="Picture 102" descr=""/>
+            <wp:docPr id="4" name="Picture 102" descr=""/>
             <wp:cNvGraphicFramePr>
               <a:graphicFrameLocks xmlns:a="http://schemas.openxmlformats.org/drawingml/2006/main" noChangeAspect="1"/>
             </wp:cNvGraphicFramePr>
@@ -1600,13 +1623,13 @@
               <a:graphicData uri="http://schemas.openxmlformats.org/drawingml/2006/picture">
                 <pic:pic xmlns:pic="http://schemas.openxmlformats.org/drawingml/2006/picture">
                   <pic:nvPicPr>
-                    <pic:cNvPr id="3" name="Picture 102" descr=""/>
+                    <pic:cNvPr id="4" name="Picture 102" descr=""/>
                     <pic:cNvPicPr>
                       <a:picLocks noChangeAspect="1" noChangeArrowheads="1"/>
                     </pic:cNvPicPr>
                   </pic:nvPicPr>
                   <pic:blipFill>
-                    <a:blip r:embed="rId4"/>
+                    <a:blip r:embed="rId5"/>
                     <a:stretch>
                       <a:fillRect/>
                     </a:stretch>
@@ -1706,7 +1729,7 @@
                 <wp:inline distT="0" distB="0" distL="0" distR="0">
                   <wp:extent cx="1362075" cy="1343025"/>
                   <wp:effectExtent l="0" t="0" r="0" b="0"/>
-                  <wp:docPr id="4" name="Picture 188" descr=""/>
+                  <wp:docPr id="5" name="Picture 188" descr=""/>
                   <wp:cNvGraphicFramePr>
                     <a:graphicFrameLocks xmlns:a="http://schemas.openxmlformats.org/drawingml/2006/main" noChangeAspect="1"/>
                   </wp:cNvGraphicFramePr>
@@ -1714,13 +1737,13 @@
                     <a:graphicData uri="http://schemas.openxmlformats.org/drawingml/2006/picture">
                       <pic:pic xmlns:pic="http://schemas.openxmlformats.org/drawingml/2006/picture">
                         <pic:nvPicPr>
-                          <pic:cNvPr id="4" name="Picture 188" descr=""/>
+                          <pic:cNvPr id="5" name="Picture 188" descr=""/>
                           <pic:cNvPicPr>
                             <a:picLocks noChangeAspect="1" noChangeArrowheads="1"/>
                           </pic:cNvPicPr>
                         </pic:nvPicPr>
                         <pic:blipFill>
-                          <a:blip r:embed="rId5"/>
+                          <a:blip r:embed="rId6"/>
                           <a:stretch>
                             <a:fillRect/>
                           </a:stretch>
@@ -2594,9 +2617,9 @@
     <w:p>
       <w:pPr>
         <w:sectPr>
-          <w:footerReference w:type="even" r:id="rId7"/>
-          <w:footerReference w:type="default" r:id="rId8"/>
-          <w:footerReference w:type="first" r:id="rId9"/>
+          <w:footerReference w:type="even" r:id="rId8"/>
+          <w:footerReference w:type="default" r:id="rId9"/>
+          <w:footerReference w:type="first" r:id="rId10"/>
           <w:type w:val="nextPage"/>
           <w:pgSz w:w="11906" w:h="16838"/>
           <w:pgMar w:left="720" w:right="312" w:gutter="0" w:header="0" w:top="755" w:footer="720" w:bottom="777"/>
@@ -2621,7 +2644,7 @@
           <wp:inline distT="0" distB="0" distL="0" distR="0">
             <wp:extent cx="488315" cy="493395"/>
             <wp:effectExtent l="0" t="0" r="0" b="0"/>
-            <wp:docPr id="5" name="Picture 5" descr=""/>
+            <wp:docPr id="6" name="Picture 5" descr=""/>
             <wp:cNvGraphicFramePr>
               <a:graphicFrameLocks xmlns:a="http://schemas.openxmlformats.org/drawingml/2006/main" noChangeAspect="1"/>
             </wp:cNvGraphicFramePr>
@@ -2629,13 +2652,13 @@
               <a:graphicData uri="http://schemas.openxmlformats.org/drawingml/2006/picture">
                 <pic:pic xmlns:pic="http://schemas.openxmlformats.org/drawingml/2006/picture">
                   <pic:nvPicPr>
-                    <pic:cNvPr id="5" name="Picture 5" descr=""/>
+                    <pic:cNvPr id="6" name="Picture 5" descr=""/>
                     <pic:cNvPicPr>
                       <a:picLocks noChangeAspect="1" noChangeArrowheads="1"/>
                     </pic:cNvPicPr>
                   </pic:nvPicPr>
                   <pic:blipFill>
-                    <a:blip r:embed="rId6"/>
+                    <a:blip r:embed="rId7"/>
                     <a:stretch>
                       <a:fillRect/>
                     </a:stretch>
@@ -2724,8 +2747,8 @@
       </w:tblPr>
       <w:tblGrid>
         <w:gridCol w:w="3757"/>
-        <w:gridCol w:w="3816"/>
-        <w:gridCol w:w="2993"/>
+        <w:gridCol w:w="3814"/>
+        <w:gridCol w:w="2995"/>
       </w:tblGrid>
       <w:tr>
         <w:trPr>
@@ -2770,7 +2793,7 @@
         </w:tc>
         <w:tc>
           <w:tcPr>
-            <w:tcW w:w="3816" w:type="dxa"/>
+            <w:tcW w:w="3814" w:type="dxa"/>
             <w:tcBorders>
               <w:top w:val="single" w:sz="8" w:space="0" w:color="000000"/>
               <w:left w:val="single" w:sz="16" w:space="0" w:color="000000"/>
@@ -2807,7 +2830,7 @@
         </w:tc>
         <w:tc>
           <w:tcPr>
-            <w:tcW w:w="2993" w:type="dxa"/>
+            <w:tcW w:w="2995" w:type="dxa"/>
             <w:tcBorders>
               <w:top w:val="single" w:sz="8" w:space="0" w:color="000000"/>
               <w:left w:val="single" w:sz="16" w:space="0" w:color="000000"/>
@@ -2882,7 +2905,7 @@
         </w:tc>
         <w:tc>
           <w:tcPr>
-            <w:tcW w:w="3816" w:type="dxa"/>
+            <w:tcW w:w="3814" w:type="dxa"/>
             <w:tcBorders>
               <w:top w:val="single" w:sz="16" w:space="0" w:color="000000"/>
               <w:left w:val="single" w:sz="16" w:space="0" w:color="000000"/>
@@ -2915,7 +2938,7 @@
         </w:tc>
         <w:tc>
           <w:tcPr>
-            <w:tcW w:w="2993" w:type="dxa"/>
+            <w:tcW w:w="2995" w:type="dxa"/>
             <w:tcBorders>
               <w:top w:val="single" w:sz="16" w:space="0" w:color="000000"/>
               <w:left w:val="single" w:sz="16" w:space="0" w:color="000000"/>
@@ -2986,7 +3009,7 @@
         </w:tc>
         <w:tc>
           <w:tcPr>
-            <w:tcW w:w="3816" w:type="dxa"/>
+            <w:tcW w:w="3814" w:type="dxa"/>
             <w:tcBorders>
               <w:top w:val="single" w:sz="16" w:space="0" w:color="000000"/>
               <w:left w:val="single" w:sz="16" w:space="0" w:color="000000"/>
@@ -3019,7 +3042,7 @@
         </w:tc>
         <w:tc>
           <w:tcPr>
-            <w:tcW w:w="2993" w:type="dxa"/>
+            <w:tcW w:w="2995" w:type="dxa"/>
             <w:tcBorders>
               <w:top w:val="single" w:sz="16" w:space="0" w:color="000000"/>
               <w:left w:val="single" w:sz="16" w:space="0" w:color="000000"/>
@@ -3087,11 +3110,11 @@
         <w:tblLook w:val="04a0" w:noHBand="0" w:noVBand="1" w:firstColumn="1" w:lastRow="0" w:lastColumn="0" w:firstRow="1"/>
       </w:tblPr>
       <w:tblGrid>
-        <w:gridCol w:w="4073"/>
+        <w:gridCol w:w="4071"/>
         <w:gridCol w:w="1981"/>
-        <w:gridCol w:w="474"/>
-        <w:gridCol w:w="1689"/>
-        <w:gridCol w:w="2253"/>
+        <w:gridCol w:w="476"/>
+        <w:gridCol w:w="1687"/>
+        <w:gridCol w:w="2255"/>
       </w:tblGrid>
       <w:tr>
         <w:trPr>
@@ -3099,7 +3122,7 @@
         </w:trPr>
         <w:tc>
           <w:tcPr>
-            <w:tcW w:w="4073" w:type="dxa"/>
+            <w:tcW w:w="4071" w:type="dxa"/>
             <w:tcBorders>
               <w:top w:val="single" w:sz="8" w:space="0" w:color="000000"/>
               <w:left w:val="single" w:sz="8" w:space="0" w:color="000000"/>
@@ -3136,7 +3159,7 @@
         </w:tc>
         <w:tc>
           <w:tcPr>
-            <w:tcW w:w="2455" w:type="dxa"/>
+            <w:tcW w:w="2457" w:type="dxa"/>
             <w:gridSpan w:val="2"/>
             <w:tcBorders>
               <w:top w:val="single" w:sz="8" w:space="0" w:color="000000"/>
@@ -3173,7 +3196,7 @@
         </w:tc>
         <w:tc>
           <w:tcPr>
-            <w:tcW w:w="1689" w:type="dxa"/>
+            <w:tcW w:w="1687" w:type="dxa"/>
             <w:tcBorders>
               <w:top w:val="single" w:sz="8" w:space="0" w:color="000000"/>
               <w:bottom w:val="single" w:sz="16" w:space="0" w:color="000000"/>
@@ -3205,7 +3228,7 @@
         </w:tc>
         <w:tc>
           <w:tcPr>
-            <w:tcW w:w="2253" w:type="dxa"/>
+            <w:tcW w:w="2255" w:type="dxa"/>
             <w:tcBorders>
               <w:top w:val="single" w:sz="8" w:space="0" w:color="000000"/>
               <w:left w:val="single" w:sz="16" w:space="0" w:color="000000"/>
@@ -3247,7 +3270,7 @@
         </w:trPr>
         <w:tc>
           <w:tcPr>
-            <w:tcW w:w="4073" w:type="dxa"/>
+            <w:tcW w:w="4071" w:type="dxa"/>
             <w:tcBorders>
               <w:top w:val="single" w:sz="16" w:space="0" w:color="000000"/>
               <w:left w:val="single" w:sz="8" w:space="0" w:color="000000"/>
@@ -3343,7 +3366,7 @@
         </w:tc>
         <w:tc>
           <w:tcPr>
-            <w:tcW w:w="474" w:type="dxa"/>
+            <w:tcW w:w="476" w:type="dxa"/>
             <w:tcBorders>
               <w:top w:val="single" w:sz="16" w:space="0" w:color="000000"/>
               <w:left w:val="single" w:sz="16" w:space="0" w:color="000000"/>
@@ -3375,7 +3398,7 @@
         </w:tc>
         <w:tc>
           <w:tcPr>
-            <w:tcW w:w="1689" w:type="dxa"/>
+            <w:tcW w:w="1687" w:type="dxa"/>
             <w:tcBorders>
               <w:top w:val="single" w:sz="16" w:space="0" w:color="000000"/>
               <w:bottom w:val="single" w:sz="16" w:space="0" w:color="000000"/>
@@ -3437,7 +3460,7 @@
         </w:tc>
         <w:tc>
           <w:tcPr>
-            <w:tcW w:w="2253" w:type="dxa"/>
+            <w:tcW w:w="2255" w:type="dxa"/>
             <w:tcBorders>
               <w:top w:val="single" w:sz="16" w:space="0" w:color="000000"/>
               <w:left w:val="single" w:sz="16" w:space="0" w:color="000000"/>
@@ -3475,7 +3498,7 @@
         </w:trPr>
         <w:tc>
           <w:tcPr>
-            <w:tcW w:w="4073" w:type="dxa"/>
+            <w:tcW w:w="4071" w:type="dxa"/>
             <w:tcBorders>
               <w:top w:val="single" w:sz="16" w:space="0" w:color="000000"/>
               <w:left w:val="single" w:sz="8" w:space="0" w:color="000000"/>
@@ -3541,7 +3564,7 @@
         </w:tc>
         <w:tc>
           <w:tcPr>
-            <w:tcW w:w="474" w:type="dxa"/>
+            <w:tcW w:w="476" w:type="dxa"/>
             <w:tcBorders>
               <w:top w:val="single" w:sz="16" w:space="0" w:color="000000"/>
               <w:left w:val="single" w:sz="16" w:space="0" w:color="000000"/>
@@ -3573,7 +3596,7 @@
         </w:tc>
         <w:tc>
           <w:tcPr>
-            <w:tcW w:w="1689" w:type="dxa"/>
+            <w:tcW w:w="1687" w:type="dxa"/>
             <w:tcBorders>
               <w:top w:val="single" w:sz="16" w:space="0" w:color="000000"/>
               <w:bottom w:val="single" w:sz="16" w:space="0" w:color="000000"/>
@@ -3605,7 +3628,7 @@
         </w:tc>
         <w:tc>
           <w:tcPr>
-            <w:tcW w:w="2253" w:type="dxa"/>
+            <w:tcW w:w="2255" w:type="dxa"/>
             <w:tcBorders>
               <w:top w:val="single" w:sz="16" w:space="0" w:color="000000"/>
               <w:left w:val="single" w:sz="16" w:space="0" w:color="000000"/>
@@ -3643,7 +3666,7 @@
         </w:trPr>
         <w:tc>
           <w:tcPr>
-            <w:tcW w:w="4073" w:type="dxa"/>
+            <w:tcW w:w="4071" w:type="dxa"/>
             <w:tcBorders>
               <w:top w:val="single" w:sz="16" w:space="0" w:color="000000"/>
               <w:left w:val="single" w:sz="8" w:space="0" w:color="000000"/>
@@ -3709,7 +3732,7 @@
         </w:tc>
         <w:tc>
           <w:tcPr>
-            <w:tcW w:w="474" w:type="dxa"/>
+            <w:tcW w:w="476" w:type="dxa"/>
             <w:tcBorders>
               <w:top w:val="single" w:sz="16" w:space="0" w:color="000000"/>
               <w:left w:val="single" w:sz="16" w:space="0" w:color="000000"/>
@@ -3741,7 +3764,7 @@
         </w:tc>
         <w:tc>
           <w:tcPr>
-            <w:tcW w:w="1689" w:type="dxa"/>
+            <w:tcW w:w="1687" w:type="dxa"/>
             <w:tcBorders>
               <w:top w:val="single" w:sz="16" w:space="0" w:color="000000"/>
               <w:bottom w:val="single" w:sz="8" w:space="0" w:color="000000"/>
@@ -3773,7 +3796,7 @@
         </w:tc>
         <w:tc>
           <w:tcPr>
-            <w:tcW w:w="2253" w:type="dxa"/>
+            <w:tcW w:w="2255" w:type="dxa"/>
             <w:tcBorders>
               <w:top w:val="single" w:sz="16" w:space="0" w:color="000000"/>
               <w:left w:val="single" w:sz="16" w:space="0" w:color="000000"/>
@@ -4007,7 +4030,7 @@
                 <wp:inline distT="0" distB="0" distL="0" distR="0">
                   <wp:extent cx="1381125" cy="1274445"/>
                   <wp:effectExtent l="0" t="0" r="0" b="0"/>
-                  <wp:docPr id="6" name="Picture 568" descr=""/>
+                  <wp:docPr id="7" name="Picture 568" descr=""/>
                   <wp:cNvGraphicFramePr>
                     <a:graphicFrameLocks xmlns:a="http://schemas.openxmlformats.org/drawingml/2006/main" noChangeAspect="1"/>
                   </wp:cNvGraphicFramePr>
@@ -4015,13 +4038,13 @@
                     <a:graphicData uri="http://schemas.openxmlformats.org/drawingml/2006/picture">
                       <pic:pic xmlns:pic="http://schemas.openxmlformats.org/drawingml/2006/picture">
                         <pic:nvPicPr>
-                          <pic:cNvPr id="6" name="Picture 568" descr=""/>
+                          <pic:cNvPr id="7" name="Picture 568" descr=""/>
                           <pic:cNvPicPr>
                             <a:picLocks noChangeAspect="1" noChangeArrowheads="1"/>
                           </pic:cNvPicPr>
                         </pic:nvPicPr>
                         <pic:blipFill>
-                          <a:blip r:embed="rId10"/>
+                          <a:blip r:embed="rId11"/>
                           <a:stretch>
                             <a:fillRect/>
                           </a:stretch>
@@ -6328,9 +6351,9 @@
     <w:p>
       <w:pPr>
         <w:sectPr>
-          <w:footerReference w:type="even" r:id="rId11"/>
-          <w:footerReference w:type="default" r:id="rId12"/>
-          <w:footerReference w:type="first" r:id="rId13"/>
+          <w:footerReference w:type="even" r:id="rId12"/>
+          <w:footerReference w:type="default" r:id="rId13"/>
+          <w:footerReference w:type="first" r:id="rId14"/>
           <w:type w:val="nextPage"/>
           <w:pgSz w:w="11906" w:h="16838"/>
           <w:pgMar w:left="720" w:right="420" w:gutter="0" w:header="0" w:top="1796" w:footer="130" w:bottom="187"/>
@@ -6427,7 +6450,7 @@
                 <wp:inline distT="0" distB="0" distL="0" distR="0">
                   <wp:extent cx="1362075" cy="1274445"/>
                   <wp:effectExtent l="0" t="0" r="0" b="0"/>
-                  <wp:docPr id="10" name="Picture 1201" descr=""/>
+                  <wp:docPr id="11" name="Picture 1201" descr=""/>
                   <wp:cNvGraphicFramePr>
                     <a:graphicFrameLocks xmlns:a="http://schemas.openxmlformats.org/drawingml/2006/main" noChangeAspect="1"/>
                   </wp:cNvGraphicFramePr>
@@ -6435,13 +6458,13 @@
                     <a:graphicData uri="http://schemas.openxmlformats.org/drawingml/2006/picture">
                       <pic:pic xmlns:pic="http://schemas.openxmlformats.org/drawingml/2006/picture">
                         <pic:nvPicPr>
-                          <pic:cNvPr id="10" name="Picture 1201" descr=""/>
+                          <pic:cNvPr id="11" name="Picture 1201" descr=""/>
                           <pic:cNvPicPr>
                             <a:picLocks noChangeAspect="1" noChangeArrowheads="1"/>
                           </pic:cNvPicPr>
                         </pic:nvPicPr>
                         <pic:blipFill>
-                          <a:blip r:embed="rId14"/>
+                          <a:blip r:embed="rId15"/>
                           <a:stretch>
                             <a:fillRect/>
                           </a:stretch>
@@ -8197,9 +8220,9 @@
     <w:p>
       <w:pPr>
         <w:sectPr>
-          <w:footerReference w:type="even" r:id="rId15"/>
-          <w:footerReference w:type="default" r:id="rId16"/>
-          <w:footerReference w:type="first" r:id="rId17"/>
+          <w:footerReference w:type="even" r:id="rId16"/>
+          <w:footerReference w:type="default" r:id="rId17"/>
+          <w:footerReference w:type="first" r:id="rId18"/>
           <w:type w:val="nextPage"/>
           <w:pgSz w:w="11906" w:h="16838"/>
           <w:pgMar w:left="811" w:right="380" w:gutter="0" w:header="0" w:top="1812" w:footer="720" w:bottom="850"/>
@@ -8271,7 +8294,7 @@
                 <wp:inline distT="0" distB="0" distL="0" distR="0">
                   <wp:extent cx="1371600" cy="1274445"/>
                   <wp:effectExtent l="0" t="0" r="0" b="0"/>
-                  <wp:docPr id="11" name="Picture 1929" descr=""/>
+                  <wp:docPr id="12" name="Picture 1929" descr=""/>
                   <wp:cNvGraphicFramePr>
                     <a:graphicFrameLocks xmlns:a="http://schemas.openxmlformats.org/drawingml/2006/main" noChangeAspect="1"/>
                   </wp:cNvGraphicFramePr>
@@ -8279,13 +8302,13 @@
                     <a:graphicData uri="http://schemas.openxmlformats.org/drawingml/2006/picture">
                       <pic:pic xmlns:pic="http://schemas.openxmlformats.org/drawingml/2006/picture">
                         <pic:nvPicPr>
-                          <pic:cNvPr id="11" name="Picture 1929" descr=""/>
+                          <pic:cNvPr id="12" name="Picture 1929" descr=""/>
                           <pic:cNvPicPr>
                             <a:picLocks noChangeAspect="1" noChangeArrowheads="1"/>
                           </pic:cNvPicPr>
                         </pic:nvPicPr>
                         <pic:blipFill>
-                          <a:blip r:embed="rId18"/>
+                          <a:blip r:embed="rId19"/>
                           <a:stretch>
                             <a:fillRect/>
                           </a:stretch>
@@ -8811,8 +8834,8 @@
         <w:tblLook w:val="04a0" w:noHBand="0" w:noVBand="1" w:firstColumn="1" w:lastRow="0" w:lastColumn="0" w:firstRow="1"/>
       </w:tblPr>
       <w:tblGrid>
-        <w:gridCol w:w="712"/>
-        <w:gridCol w:w="6032"/>
+        <w:gridCol w:w="710"/>
+        <w:gridCol w:w="6034"/>
         <w:gridCol w:w="1171"/>
         <w:gridCol w:w="1164"/>
       </w:tblGrid>
@@ -8822,7 +8845,7 @@
         </w:trPr>
         <w:tc>
           <w:tcPr>
-            <w:tcW w:w="712" w:type="dxa"/>
+            <w:tcW w:w="710" w:type="dxa"/>
             <w:tcBorders>
               <w:top w:val="single" w:sz="4" w:space="0" w:color="000000"/>
               <w:left w:val="single" w:sz="4" w:space="0" w:color="000000"/>
@@ -8857,7 +8880,7 @@
         </w:tc>
         <w:tc>
           <w:tcPr>
-            <w:tcW w:w="6032" w:type="dxa"/>
+            <w:tcW w:w="6034" w:type="dxa"/>
             <w:tcBorders>
               <w:top w:val="single" w:sz="4" w:space="0" w:color="000000"/>
               <w:left w:val="single" w:sz="8" w:space="0" w:color="000000"/>
@@ -8996,7 +9019,7 @@
         </w:trPr>
         <w:tc>
           <w:tcPr>
-            <w:tcW w:w="712" w:type="dxa"/>
+            <w:tcW w:w="710" w:type="dxa"/>
             <w:tcBorders>
               <w:top w:val="single" w:sz="8" w:space="0" w:color="000000"/>
               <w:left w:val="single" w:sz="4" w:space="0" w:color="000000"/>
@@ -9029,7 +9052,7 @@
         </w:tc>
         <w:tc>
           <w:tcPr>
-            <w:tcW w:w="6032" w:type="dxa"/>
+            <w:tcW w:w="6034" w:type="dxa"/>
             <w:tcBorders>
               <w:top w:val="single" w:sz="8" w:space="0" w:color="000000"/>
               <w:left w:val="single" w:sz="8" w:space="0" w:color="000000"/>
@@ -9136,7 +9159,7 @@
         </w:trPr>
         <w:tc>
           <w:tcPr>
-            <w:tcW w:w="712" w:type="dxa"/>
+            <w:tcW w:w="710" w:type="dxa"/>
             <w:tcBorders>
               <w:top w:val="single" w:sz="8" w:space="0" w:color="000000"/>
               <w:left w:val="single" w:sz="4" w:space="0" w:color="000000"/>
@@ -9169,7 +9192,7 @@
         </w:tc>
         <w:tc>
           <w:tcPr>
-            <w:tcW w:w="6032" w:type="dxa"/>
+            <w:tcW w:w="6034" w:type="dxa"/>
             <w:tcBorders>
               <w:top w:val="single" w:sz="8" w:space="0" w:color="000000"/>
               <w:left w:val="single" w:sz="8" w:space="0" w:color="000000"/>
@@ -9276,7 +9299,7 @@
         </w:trPr>
         <w:tc>
           <w:tcPr>
-            <w:tcW w:w="712" w:type="dxa"/>
+            <w:tcW w:w="710" w:type="dxa"/>
             <w:tcBorders>
               <w:top w:val="single" w:sz="8" w:space="0" w:color="000000"/>
               <w:left w:val="single" w:sz="4" w:space="0" w:color="000000"/>
@@ -9309,7 +9332,7 @@
         </w:tc>
         <w:tc>
           <w:tcPr>
-            <w:tcW w:w="6032" w:type="dxa"/>
+            <w:tcW w:w="6034" w:type="dxa"/>
             <w:tcBorders>
               <w:top w:val="single" w:sz="8" w:space="0" w:color="000000"/>
               <w:left w:val="single" w:sz="8" w:space="0" w:color="000000"/>
@@ -9416,7 +9439,7 @@
         </w:trPr>
         <w:tc>
           <w:tcPr>
-            <w:tcW w:w="712" w:type="dxa"/>
+            <w:tcW w:w="710" w:type="dxa"/>
             <w:tcBorders>
               <w:top w:val="single" w:sz="8" w:space="0" w:color="000000"/>
               <w:left w:val="single" w:sz="4" w:space="0" w:color="000000"/>
@@ -9449,7 +9472,7 @@
         </w:tc>
         <w:tc>
           <w:tcPr>
-            <w:tcW w:w="6032" w:type="dxa"/>
+            <w:tcW w:w="6034" w:type="dxa"/>
             <w:tcBorders>
               <w:top w:val="single" w:sz="8" w:space="0" w:color="000000"/>
               <w:left w:val="single" w:sz="8" w:space="0" w:color="000000"/>
@@ -9556,7 +9579,7 @@
         </w:trPr>
         <w:tc>
           <w:tcPr>
-            <w:tcW w:w="712" w:type="dxa"/>
+            <w:tcW w:w="710" w:type="dxa"/>
             <w:tcBorders>
               <w:top w:val="single" w:sz="8" w:space="0" w:color="000000"/>
               <w:left w:val="single" w:sz="4" w:space="0" w:color="000000"/>
@@ -9589,7 +9612,7 @@
         </w:tc>
         <w:tc>
           <w:tcPr>
-            <w:tcW w:w="6032" w:type="dxa"/>
+            <w:tcW w:w="6034" w:type="dxa"/>
             <w:tcBorders>
               <w:top w:val="single" w:sz="8" w:space="0" w:color="000000"/>
               <w:left w:val="single" w:sz="8" w:space="0" w:color="000000"/>
@@ -9696,7 +9719,7 @@
         </w:trPr>
         <w:tc>
           <w:tcPr>
-            <w:tcW w:w="712" w:type="dxa"/>
+            <w:tcW w:w="710" w:type="dxa"/>
             <w:tcBorders>
               <w:top w:val="single" w:sz="8" w:space="0" w:color="000000"/>
               <w:left w:val="single" w:sz="4" w:space="0" w:color="000000"/>
@@ -9729,7 +9752,7 @@
         </w:tc>
         <w:tc>
           <w:tcPr>
-            <w:tcW w:w="6032" w:type="dxa"/>
+            <w:tcW w:w="6034" w:type="dxa"/>
             <w:tcBorders>
               <w:top w:val="single" w:sz="8" w:space="0" w:color="000000"/>
               <w:left w:val="single" w:sz="8" w:space="0" w:color="000000"/>
@@ -9836,7 +9859,7 @@
         </w:trPr>
         <w:tc>
           <w:tcPr>
-            <w:tcW w:w="712" w:type="dxa"/>
+            <w:tcW w:w="710" w:type="dxa"/>
             <w:tcBorders>
               <w:top w:val="single" w:sz="8" w:space="0" w:color="000000"/>
               <w:left w:val="single" w:sz="4" w:space="0" w:color="000000"/>
@@ -9869,7 +9892,7 @@
         </w:tc>
         <w:tc>
           <w:tcPr>
-            <w:tcW w:w="6032" w:type="dxa"/>
+            <w:tcW w:w="6034" w:type="dxa"/>
             <w:tcBorders>
               <w:top w:val="single" w:sz="8" w:space="0" w:color="000000"/>
               <w:left w:val="single" w:sz="8" w:space="0" w:color="000000"/>
@@ -10010,8 +10033,8 @@
         <w:tblLook w:val="04a0" w:noHBand="0" w:noVBand="1" w:firstColumn="1" w:lastRow="0" w:lastColumn="0" w:firstRow="1"/>
       </w:tblPr>
       <w:tblGrid>
-        <w:gridCol w:w="2398"/>
-        <w:gridCol w:w="1442"/>
+        <w:gridCol w:w="2397"/>
+        <w:gridCol w:w="1443"/>
         <w:gridCol w:w="1801"/>
         <w:gridCol w:w="3200"/>
       </w:tblGrid>
@@ -10021,7 +10044,7 @@
         </w:trPr>
         <w:tc>
           <w:tcPr>
-            <w:tcW w:w="2398" w:type="dxa"/>
+            <w:tcW w:w="2397" w:type="dxa"/>
             <w:vMerge w:val="restart"/>
             <w:tcBorders>
               <w:top w:val="single" w:sz="12" w:space="0" w:color="000000"/>
@@ -10050,7 +10073,7 @@
                 <wp:inline distT="0" distB="0" distL="0" distR="0">
                   <wp:extent cx="1283335" cy="960120"/>
                   <wp:effectExtent l="0" t="0" r="0" b="0"/>
-                  <wp:docPr id="12" name="Picture 2004" descr=""/>
+                  <wp:docPr id="13" name="Picture 2004" descr=""/>
                   <wp:cNvGraphicFramePr>
                     <a:graphicFrameLocks xmlns:a="http://schemas.openxmlformats.org/drawingml/2006/main" noChangeAspect="1"/>
                   </wp:cNvGraphicFramePr>
@@ -10058,13 +10081,13 @@
                     <a:graphicData uri="http://schemas.openxmlformats.org/drawingml/2006/picture">
                       <pic:pic xmlns:pic="http://schemas.openxmlformats.org/drawingml/2006/picture">
                         <pic:nvPicPr>
-                          <pic:cNvPr id="12" name="Picture 2004" descr=""/>
+                          <pic:cNvPr id="13" name="Picture 2004" descr=""/>
                           <pic:cNvPicPr>
                             <a:picLocks noChangeAspect="1" noChangeArrowheads="1"/>
                           </pic:cNvPicPr>
                         </pic:nvPicPr>
                         <pic:blipFill>
-                          <a:blip r:embed="rId19"/>
+                          <a:blip r:embed="rId20"/>
                           <a:stretch>
                             <a:fillRect/>
                           </a:stretch>
@@ -10088,7 +10111,7 @@
         </w:tc>
         <w:tc>
           <w:tcPr>
-            <w:tcW w:w="6443" w:type="dxa"/>
+            <w:tcW w:w="6444" w:type="dxa"/>
             <w:gridSpan w:val="3"/>
             <w:tcBorders>
               <w:top w:val="single" w:sz="12" w:space="0" w:color="000000"/>
@@ -10132,7 +10155,7 @@
         </w:trPr>
         <w:tc>
           <w:tcPr>
-            <w:tcW w:w="2398" w:type="dxa"/>
+            <w:tcW w:w="2397" w:type="dxa"/>
             <w:vMerge w:val="continue"/>
             <w:tcBorders>
               <w:left w:val="single" w:sz="12" w:space="0" w:color="000000"/>
@@ -10164,7 +10187,7 @@
         </w:tc>
         <w:tc>
           <w:tcPr>
-            <w:tcW w:w="3243" w:type="dxa"/>
+            <w:tcW w:w="3244" w:type="dxa"/>
             <w:gridSpan w:val="2"/>
             <w:tcBorders>
               <w:top w:val="single" w:sz="24" w:space="0" w:color="000000"/>
@@ -10272,7 +10295,7 @@
         </w:trPr>
         <w:tc>
           <w:tcPr>
-            <w:tcW w:w="2398" w:type="dxa"/>
+            <w:tcW w:w="2397" w:type="dxa"/>
             <w:vMerge w:val="continue"/>
             <w:tcBorders>
               <w:left w:val="single" w:sz="12" w:space="0" w:color="000000"/>
@@ -10304,7 +10327,7 @@
         </w:tc>
         <w:tc>
           <w:tcPr>
-            <w:tcW w:w="6443" w:type="dxa"/>
+            <w:tcW w:w="6444" w:type="dxa"/>
             <w:gridSpan w:val="3"/>
             <w:tcBorders>
               <w:top w:val="single" w:sz="24" w:space="0" w:color="000000"/>
@@ -10348,7 +10371,7 @@
         </w:trPr>
         <w:tc>
           <w:tcPr>
-            <w:tcW w:w="2398" w:type="dxa"/>
+            <w:tcW w:w="2397" w:type="dxa"/>
             <w:vMerge w:val="continue"/>
             <w:tcBorders>
               <w:left w:val="single" w:sz="12" w:space="0" w:color="000000"/>
@@ -10380,7 +10403,7 @@
         </w:tc>
         <w:tc>
           <w:tcPr>
-            <w:tcW w:w="6443" w:type="dxa"/>
+            <w:tcW w:w="6444" w:type="dxa"/>
             <w:gridSpan w:val="3"/>
             <w:tcBorders>
               <w:top w:val="single" w:sz="24" w:space="0" w:color="000000"/>
@@ -10424,7 +10447,7 @@
         </w:trPr>
         <w:tc>
           <w:tcPr>
-            <w:tcW w:w="2398" w:type="dxa"/>
+            <w:tcW w:w="2397" w:type="dxa"/>
             <w:vMerge w:val="continue"/>
             <w:tcBorders>
               <w:left w:val="single" w:sz="12" w:space="0" w:color="000000"/>
@@ -10457,7 +10480,7 @@
         </w:tc>
         <w:tc>
           <w:tcPr>
-            <w:tcW w:w="1442" w:type="dxa"/>
+            <w:tcW w:w="1443" w:type="dxa"/>
             <w:tcBorders>
               <w:top w:val="single" w:sz="24" w:space="0" w:color="000000"/>
               <w:left w:val="single" w:sz="24" w:space="0" w:color="000000"/>
@@ -10930,9 +10953,9 @@
       </w:r>
     </w:p>
     <w:sectPr>
-      <w:footerReference w:type="even" r:id="rId20"/>
-      <w:footerReference w:type="default" r:id="rId21"/>
-      <w:footerReference w:type="first" r:id="rId22"/>
+      <w:footerReference w:type="even" r:id="rId21"/>
+      <w:footerReference w:type="default" r:id="rId22"/>
+      <w:footerReference w:type="first" r:id="rId23"/>
       <w:type w:val="nextPage"/>
       <w:pgSz w:w="11906" w:h="16838"/>
       <w:pgMar w:left="720" w:right="345" w:gutter="0" w:header="0" w:top="1835" w:footer="130" w:bottom="1423"/>
@@ -10990,7 +11013,7 @@
           <wp:extent cx="488315" cy="493395"/>
           <wp:effectExtent l="0" t="0" r="0" b="0"/>
           <wp:wrapSquare wrapText="bothSides"/>
-          <wp:docPr id="13" name="Picture 1729" descr=""/>
+          <wp:docPr id="14" name="Picture 1729" descr=""/>
           <wp:cNvGraphicFramePr>
             <a:graphicFrameLocks xmlns:a="http://schemas.openxmlformats.org/drawingml/2006/main" noChangeAspect="1"/>
           </wp:cNvGraphicFramePr>
@@ -10998,7 +11021,7 @@
             <a:graphicData uri="http://schemas.openxmlformats.org/drawingml/2006/picture">
               <pic:pic xmlns:pic="http://schemas.openxmlformats.org/drawingml/2006/picture">
                 <pic:nvPicPr>
-                  <pic:cNvPr id="13" name="Picture 1729" descr=""/>
+                  <pic:cNvPr id="14" name="Picture 1729" descr=""/>
                   <pic:cNvPicPr>
                     <a:picLocks noChangeAspect="1" noChangeArrowheads="1"/>
                   </pic:cNvPicPr>
@@ -11068,7 +11091,7 @@
     </w:pPr>
     <w:r>
       <w:drawing>
-        <wp:anchor behindDoc="1" distT="0" distB="0" distL="114300" distR="114300" simplePos="0" locked="0" layoutInCell="0" allowOverlap="1" relativeHeight="9">
+        <wp:anchor behindDoc="1" distT="0" distB="0" distL="114300" distR="114300" simplePos="0" locked="0" layoutInCell="0" allowOverlap="1" relativeHeight="10">
           <wp:simplePos x="0" y="0"/>
           <wp:positionH relativeFrom="page">
             <wp:posOffset>939800</wp:posOffset>
@@ -11079,7 +11102,7 @@
           <wp:extent cx="488315" cy="493395"/>
           <wp:effectExtent l="0" t="0" r="0" b="0"/>
           <wp:wrapSquare wrapText="bothSides"/>
-          <wp:docPr id="14" name="Picture 2" descr=""/>
+          <wp:docPr id="15" name="Picture 2" descr=""/>
           <wp:cNvGraphicFramePr>
             <a:graphicFrameLocks xmlns:a="http://schemas.openxmlformats.org/drawingml/2006/main" noChangeAspect="1"/>
           </wp:cNvGraphicFramePr>
@@ -11087,7 +11110,7 @@
             <a:graphicData uri="http://schemas.openxmlformats.org/drawingml/2006/picture">
               <pic:pic xmlns:pic="http://schemas.openxmlformats.org/drawingml/2006/picture">
                 <pic:nvPicPr>
-                  <pic:cNvPr id="14" name="Picture 2" descr=""/>
+                  <pic:cNvPr id="15" name="Picture 2" descr=""/>
                   <pic:cNvPicPr>
                     <a:picLocks noChangeAspect="1" noChangeArrowheads="1"/>
                   </pic:cNvPicPr>
@@ -11157,7 +11180,7 @@
     </w:pPr>
     <w:r>
       <w:drawing>
-        <wp:anchor behindDoc="1" distT="0" distB="0" distL="114300" distR="114300" simplePos="0" locked="0" layoutInCell="0" allowOverlap="1" relativeHeight="9">
+        <wp:anchor behindDoc="1" distT="0" distB="0" distL="114300" distR="114300" simplePos="0" locked="0" layoutInCell="0" allowOverlap="1" relativeHeight="10">
           <wp:simplePos x="0" y="0"/>
           <wp:positionH relativeFrom="page">
             <wp:posOffset>939800</wp:posOffset>
@@ -11168,7 +11191,7 @@
           <wp:extent cx="488315" cy="493395"/>
           <wp:effectExtent l="0" t="0" r="0" b="0"/>
           <wp:wrapSquare wrapText="bothSides"/>
-          <wp:docPr id="15" name="Picture 2" descr=""/>
+          <wp:docPr id="16" name="Picture 2" descr=""/>
           <wp:cNvGraphicFramePr>
             <a:graphicFrameLocks xmlns:a="http://schemas.openxmlformats.org/drawingml/2006/main" noChangeAspect="1"/>
           </wp:cNvGraphicFramePr>
@@ -11176,7 +11199,7 @@
             <a:graphicData uri="http://schemas.openxmlformats.org/drawingml/2006/picture">
               <pic:pic xmlns:pic="http://schemas.openxmlformats.org/drawingml/2006/picture">
                 <pic:nvPicPr>
-                  <pic:cNvPr id="15" name="Picture 2" descr=""/>
+                  <pic:cNvPr id="16" name="Picture 2" descr=""/>
                   <pic:cNvPicPr>
                     <a:picLocks noChangeAspect="1" noChangeArrowheads="1"/>
                   </pic:cNvPicPr>
@@ -11291,7 +11314,7 @@
           <wp:extent cx="488315" cy="493395"/>
           <wp:effectExtent l="0" t="0" r="0" b="0"/>
           <wp:wrapSquare wrapText="bothSides"/>
-          <wp:docPr id="7" name="Picture 816" descr=""/>
+          <wp:docPr id="8" name="Picture 816" descr=""/>
           <wp:cNvGraphicFramePr>
             <a:graphicFrameLocks xmlns:a="http://schemas.openxmlformats.org/drawingml/2006/main" noChangeAspect="1"/>
           </wp:cNvGraphicFramePr>
@@ -11299,7 +11322,7 @@
             <a:graphicData uri="http://schemas.openxmlformats.org/drawingml/2006/picture">
               <pic:pic xmlns:pic="http://schemas.openxmlformats.org/drawingml/2006/picture">
                 <pic:nvPicPr>
-                  <pic:cNvPr id="7" name="Picture 816" descr=""/>
+                  <pic:cNvPr id="8" name="Picture 816" descr=""/>
                   <pic:cNvPicPr>
                     <a:picLocks noChangeAspect="1" noChangeArrowheads="1"/>
                   </pic:cNvPicPr>
@@ -11369,7 +11392,7 @@
     </w:pPr>
     <w:r>
       <w:drawing>
-        <wp:anchor behindDoc="1" distT="0" distB="0" distL="114300" distR="114300" simplePos="0" locked="0" layoutInCell="0" allowOverlap="1" relativeHeight="14">
+        <wp:anchor behindDoc="1" distT="0" distB="0" distL="114300" distR="114300" simplePos="0" locked="0" layoutInCell="0" allowOverlap="1" relativeHeight="15">
           <wp:simplePos x="0" y="0"/>
           <wp:positionH relativeFrom="page">
             <wp:posOffset>939800</wp:posOffset>
@@ -11380,7 +11403,7 @@
           <wp:extent cx="488315" cy="493395"/>
           <wp:effectExtent l="0" t="0" r="0" b="0"/>
           <wp:wrapSquare wrapText="bothSides"/>
-          <wp:docPr id="8" name="Picture 1" descr=""/>
+          <wp:docPr id="9" name="Picture 1" descr=""/>
           <wp:cNvGraphicFramePr>
             <a:graphicFrameLocks xmlns:a="http://schemas.openxmlformats.org/drawingml/2006/main" noChangeAspect="1"/>
           </wp:cNvGraphicFramePr>
@@ -11388,7 +11411,7 @@
             <a:graphicData uri="http://schemas.openxmlformats.org/drawingml/2006/picture">
               <pic:pic xmlns:pic="http://schemas.openxmlformats.org/drawingml/2006/picture">
                 <pic:nvPicPr>
-                  <pic:cNvPr id="8" name="Picture 1" descr=""/>
+                  <pic:cNvPr id="9" name="Picture 1" descr=""/>
                   <pic:cNvPicPr>
                     <a:picLocks noChangeAspect="1" noChangeArrowheads="1"/>
                   </pic:cNvPicPr>
@@ -11453,7 +11476,7 @@
     </w:pPr>
     <w:r>
       <w:drawing>
-        <wp:anchor behindDoc="1" distT="0" distB="0" distL="114300" distR="114300" simplePos="0" locked="0" layoutInCell="0" allowOverlap="1" relativeHeight="15">
+        <wp:anchor behindDoc="1" distT="0" distB="0" distL="114300" distR="114300" simplePos="0" locked="0" layoutInCell="0" allowOverlap="1" relativeHeight="16">
           <wp:simplePos x="0" y="0"/>
           <wp:positionH relativeFrom="page">
             <wp:posOffset>939800</wp:posOffset>
@@ -11464,7 +11487,7 @@
           <wp:extent cx="488315" cy="493395"/>
           <wp:effectExtent l="0" t="0" r="0" b="0"/>
           <wp:wrapSquare wrapText="bothSides"/>
-          <wp:docPr id="9" name="Picture 251" descr=""/>
+          <wp:docPr id="10" name="Picture 251" descr=""/>
           <wp:cNvGraphicFramePr>
             <a:graphicFrameLocks xmlns:a="http://schemas.openxmlformats.org/drawingml/2006/main" noChangeAspect="1"/>
           </wp:cNvGraphicFramePr>
@@ -11472,7 +11495,7 @@
             <a:graphicData uri="http://schemas.openxmlformats.org/drawingml/2006/picture">
               <pic:pic xmlns:pic="http://schemas.openxmlformats.org/drawingml/2006/picture">
                 <pic:nvPicPr>
-                  <pic:cNvPr id="9" name="Picture 251" descr=""/>
+                  <pic:cNvPr id="10" name="Picture 251" descr=""/>
                   <pic:cNvPicPr>
                     <a:picLocks noChangeAspect="1" noChangeArrowheads="1"/>
                   </pic:cNvPicPr>
@@ -14658,6 +14681,13 @@
     <w:pPr/>
     <w:rPr/>
   </w:style>
+  <w:style w:type="paragraph" w:styleId="FrameContents">
+    <w:name w:val="Frame Contents"/>
+    <w:basedOn w:val="Normal"/>
+    <w:qFormat/>
+    <w:pPr/>
+    <w:rPr/>
+  </w:style>
   <w:style w:type="numbering" w:styleId="NoList" w:default="1">
     <w:name w:val="No List"/>
     <w:uiPriority w:val="99"/>

</xml_diff>